<commit_message>
Signed-off-by: Binbin Wu <Binbin Wu>
</commit_message>
<xml_diff>
--- a/Ir笔.docx
+++ b/Ir笔.docx
@@ -1949,19 +1949,7 @@
         <w:rPr>
           <w:rFonts w:hint="eastAsia"/>
         </w:rPr>
-        <w:t>按顺序打开</w:t>
-      </w:r>
-      <w:r>
-        <w:rPr>
-          <w:rFonts w:hint="eastAsia"/>
-        </w:rPr>
-        <w:t>和</w:t>
-      </w:r>
-      <w:r>
-        <w:rPr>
-          <w:rFonts w:hint="eastAsia"/>
-        </w:rPr>
-        <w:t>关闭，一次一个</w:t>
+        <w:t>按顺序打开和关闭，一次一个</w:t>
       </w:r>
       <w:r>
         <w:rPr>
@@ -3044,10 +3032,7 @@
         <w:t>。这样的精度用在电视上是可以接受的，但在平板上，位置误差必须要减小。</w:t>
       </w:r>
       <w:r>
-        <w:t xml:space="preserve">Seongkook </w:t>
-      </w:r>
-      <w:r>
-        <w:t>Heo</w:t>
+        <w:t>Seongkook Heo</w:t>
       </w:r>
       <w:r>
         <w:rPr>
@@ -3279,13 +3264,7 @@
         <w:rPr>
           <w:rFonts w:hint="eastAsia"/>
         </w:rPr>
-        <w:t>灯同时打开、关闭发送同步信号。它们按顺序打开和关闭，一次一个。</w:t>
-      </w:r>
-      <w:r>
-        <w:rPr>
-          <w:rFonts w:hint="eastAsia"/>
-        </w:rPr>
-        <w:t>此过程发生两次，一次以全光强度发生，另一次以大约</w:t>
+        <w:t>灯同时打开、关闭发送同步信号。它们按顺序打开和关闭，一次一个。此过程发生两次，一次以全光强度发生，另一次以大约</w:t>
       </w:r>
       <w:r>
         <w:rPr>
@@ -3351,19 +3330,7 @@
         <w:rPr>
           <w:rFonts w:hint="eastAsia"/>
         </w:rPr>
-        <w:t>。当笔触及平板表面时，笔尖将会按动压力传感器。笔将压力值和按钮状态</w:t>
-      </w:r>
-      <w:r>
-        <w:rPr>
-          <w:rFonts w:hint="eastAsia"/>
-        </w:rPr>
-        <w:t>同步编码</w:t>
-      </w:r>
-      <w:r>
-        <w:rPr>
-          <w:rFonts w:hint="eastAsia"/>
-        </w:rPr>
-        <w:t>，并将信号发送给传感器框架。</w:t>
+        <w:t>。当笔触及平板表面时，笔尖将会按动压力传感器。笔将压力值和按钮状态同步编码，并将信号发送给传感器框架。</w:t>
       </w:r>
     </w:p>
     <w:p>
@@ -3387,25 +3354,7 @@
         <w:rPr>
           <w:rFonts w:hint="eastAsia"/>
         </w:rPr>
-        <w:t>该传感器框架包含六个传感器模块和</w:t>
-      </w:r>
-      <w:r>
-        <w:rPr>
-          <w:rFonts w:hint="eastAsia"/>
-        </w:rPr>
-        <w:t>一个</w:t>
-      </w:r>
-      <w:r>
-        <w:rPr>
-          <w:rFonts w:hint="eastAsia"/>
-        </w:rPr>
-        <w:t>微控制器。</w:t>
-      </w:r>
-      <w:r>
-        <w:rPr>
-          <w:rFonts w:hint="eastAsia"/>
-        </w:rPr>
-        <w:t>传感器位于平板电脑的四角以及顶部中心和底部边缘（见图</w:t>
+        <w:t>该传感器框架包含六个传感器模块和一个微控制器。传感器位于平板电脑的四角以及顶部中心和底部边缘（见图</w:t>
       </w:r>
       <w:r>
         <w:rPr>
@@ -3513,19 +3462,7 @@
         <w:rPr>
           <w:rFonts w:hint="eastAsia"/>
         </w:rPr>
-        <w:t>总线可以支持发送</w:t>
-      </w:r>
-      <w:r>
-        <w:rPr>
-          <w:rFonts w:hint="eastAsia"/>
-        </w:rPr>
-        <w:t>传感器帧</w:t>
-      </w:r>
-      <w:r>
-        <w:rPr>
-          <w:rFonts w:hint="eastAsia"/>
-        </w:rPr>
-        <w:t>的</w:t>
+        <w:t>总线可以支持发送传感器帧的</w:t>
       </w:r>
       <w:r>
         <w:rPr>
@@ -3557,8 +3494,6 @@
         <w:pStyle w:val="a0"/>
         <w:ind w:firstLine="360"/>
       </w:pPr>
-      <w:bookmarkStart w:id="0" w:name="_GoBack"/>
-      <w:bookmarkEnd w:id="0"/>
     </w:p>
     <w:tbl>
       <w:tblPr>
@@ -3811,9 +3746,6 @@
           <w:p>
             <w:pPr>
               <w:jc w:val="center"/>
-              <w:rPr>
-                <w:rFonts w:hint="eastAsia"/>
-              </w:rPr>
             </w:pPr>
             <w:r>
               <w:rPr>
@@ -3853,9 +3785,6 @@
           <w:p>
             <w:pPr>
               <w:jc w:val="center"/>
-              <w:rPr>
-                <w:rFonts w:hint="eastAsia"/>
-              </w:rPr>
             </w:pPr>
             <w:r>
               <w:rPr>
@@ -3921,9 +3850,6 @@
           <w:p>
             <w:pPr>
               <w:jc w:val="center"/>
-              <w:rPr>
-                <w:rFonts w:hint="eastAsia"/>
-              </w:rPr>
             </w:pPr>
             <w:r>
               <w:rPr>
@@ -4008,9 +3934,6 @@
       <w:pPr>
         <w:pStyle w:val="a0"/>
         <w:ind w:firstLine="360"/>
-        <w:rPr>
-          <w:rFonts w:hint="eastAsia"/>
-        </w:rPr>
       </w:pPr>
     </w:p>
     <w:p>
@@ -4241,82 +4164,173 @@
         </w:rPr>
         <w:t>。</w:t>
       </w:r>
-    </w:p>
-    <w:p>
-      <w:pPr>
-        <w:rPr>
-          <w:rFonts w:hint="eastAsia"/>
-        </w:rPr>
-      </w:pPr>
-    </w:p>
-    <w:p>
-      <w:pPr>
-        <w:rPr>
-          <w:rFonts w:hint="eastAsia"/>
-        </w:rPr>
-      </w:pPr>
-    </w:p>
-    <w:p>
-      <w:pPr>
-        <w:rPr>
-          <w:rFonts w:hint="eastAsia"/>
-        </w:rPr>
-      </w:pPr>
-    </w:p>
-    <w:p>
-      <w:pPr>
-        <w:rPr>
-          <w:rFonts w:hint="eastAsia"/>
-        </w:rPr>
-      </w:pPr>
-    </w:p>
-    <w:p>
-      <w:pPr>
-        <w:rPr>
-          <w:rFonts w:hint="eastAsia"/>
-        </w:rPr>
-      </w:pPr>
-    </w:p>
-    <w:p>
-      <w:pPr>
-        <w:rPr>
-          <w:rFonts w:hint="eastAsia"/>
-        </w:rPr>
-      </w:pPr>
-    </w:p>
-    <w:p>
-      <w:pPr>
-        <w:rPr>
-          <w:rFonts w:hint="eastAsia"/>
-        </w:rPr>
-      </w:pPr>
-    </w:p>
-    <w:p>
-      <w:pPr>
-        <w:rPr>
-          <w:rFonts w:hint="eastAsia"/>
-        </w:rPr>
-      </w:pPr>
-    </w:p>
-    <w:p>
-      <w:pPr>
-        <w:rPr>
-          <w:rFonts w:hint="eastAsia"/>
-        </w:rPr>
-      </w:pPr>
-    </w:p>
+      <w:r>
+        <w:rPr>
+          <w:rFonts w:hint="eastAsia"/>
+        </w:rPr>
+        <w:t>我们针对每个芯片使用线性的映射函数将传感器的输出映射到物理世界的光照强度。我们实验性的确定了这些功能。</w:t>
+      </w:r>
+      <w:r>
+        <w:rPr>
+          <w:rFonts w:hint="eastAsia"/>
+          <w:color w:val="FF0000"/>
+        </w:rPr>
+        <w:t>传感器的输出有两个——一个是每一个</w:t>
+      </w:r>
+      <w:r>
+        <w:rPr>
+          <w:rFonts w:hint="eastAsia"/>
+          <w:color w:val="FF0000"/>
+        </w:rPr>
+        <w:t>LED</w:t>
+      </w:r>
+      <w:r>
+        <w:rPr>
+          <w:rFonts w:hint="eastAsia"/>
+          <w:color w:val="FF0000"/>
+        </w:rPr>
+        <w:t>的光强度</w:t>
+      </w:r>
+      <w:r>
+        <w:rPr>
+          <w:rFonts w:hint="eastAsia"/>
+        </w:rPr>
+        <w:t>。我们设计了信号处理模块来选择一个不饱和输出。若两个输出均是不饱和的，该模块选择较大的一个，因为它具有较高的信噪比。若两个输出均是饱和的，模块则丢弃它们。</w:t>
+      </w:r>
+    </w:p>
+    <w:p>
+      <w:pPr>
+        <w:ind w:firstLine="360"/>
+      </w:pPr>
+      <w:r>
+        <w:rPr>
+          <w:rFonts w:hint="eastAsia"/>
+        </w:rPr>
+        <w:t>在第二步，优化算法使用第一步获得的归一化值和初始猜测的位置和趋向来预测笔的位置和趋向。这种猜测假定笔尖的速度是恒定的。我们使用</w:t>
+      </w:r>
+      <w:r>
+        <w:rPr>
+          <w:rFonts w:hint="eastAsia"/>
+        </w:rPr>
+        <w:t>信赖域反射算法</w:t>
+      </w:r>
+      <w:r>
+        <w:rPr>
+          <w:rFonts w:hint="eastAsia"/>
+        </w:rPr>
+        <w:t>来优化；</w:t>
+      </w:r>
+      <w:r>
+        <w:rPr>
+          <w:rStyle w:val="a9"/>
+        </w:rPr>
+        <w:endnoteReference w:id="8"/>
+      </w:r>
+      <w:r>
+        <w:rPr>
+          <w:rFonts w:hint="eastAsia"/>
+        </w:rPr>
+        <w:t xml:space="preserve"> </w:t>
+      </w:r>
+      <w:r>
+        <w:rPr>
+          <w:rFonts w:hint="eastAsia"/>
+        </w:rPr>
+        <w:t>随着它的运行，前向模型预测传感器的输出。</w:t>
+      </w:r>
+      <w:r>
+        <w:rPr>
+          <w:rFonts w:hint="eastAsia"/>
+        </w:rPr>
+        <w:t>如果优化的剩余部分超过了某个阈值，该算法将再次运行不同的初始猜测（</w:t>
+      </w:r>
+      <w:r>
+        <w:rPr>
+          <w:rFonts w:hint="eastAsia"/>
+        </w:rPr>
+        <w:t>如</w:t>
+      </w:r>
+      <w:r>
+        <w:rPr>
+          <w:rFonts w:hint="eastAsia"/>
+        </w:rPr>
+        <w:t>图</w:t>
+      </w:r>
+      <w:r>
+        <w:rPr>
+          <w:rFonts w:hint="eastAsia"/>
+        </w:rPr>
+        <w:t>4</w:t>
+      </w:r>
+      <w:r>
+        <w:rPr>
+          <w:rFonts w:hint="eastAsia"/>
+        </w:rPr>
+        <w:t>中的虚线表示）</w:t>
+      </w:r>
+      <w:r>
+        <w:rPr>
+          <w:rFonts w:hint="eastAsia"/>
+        </w:rPr>
+        <w:t>。</w:t>
+      </w:r>
+    </w:p>
+    <w:p>
+      <w:pPr>
+        <w:ind w:firstLine="360"/>
+        <w:rPr>
+          <w:rFonts w:hint="eastAsia"/>
+        </w:rPr>
+      </w:pPr>
+      <w:r>
+        <w:rPr>
+          <w:rFonts w:hint="eastAsia"/>
+        </w:rPr>
+        <w:t>在第三步，运行一个误差校正器和一个稳定过滤器。因为最初我们在预测中发现了系统误差，我们引入校正器来增加</w:t>
+      </w:r>
+      <w:r>
+        <w:rPr>
+          <w:rFonts w:hint="eastAsia"/>
+        </w:rPr>
+        <w:t>IrPen</w:t>
+      </w:r>
+      <w:r>
+        <w:rPr>
+          <w:rFonts w:hint="eastAsia"/>
+        </w:rPr>
+        <w:t>的准确度。我们共三个多项式函数（每个轴一个）来</w:t>
+      </w:r>
+      <w:r>
+        <w:rPr>
+          <w:rFonts w:hint="eastAsia"/>
+        </w:rPr>
+        <w:t>仿照</w:t>
+      </w:r>
+      <w:bookmarkStart w:id="0" w:name="_GoBack"/>
+      <w:bookmarkEnd w:id="0"/>
+      <w:r>
+        <w:rPr>
+          <w:rFonts w:hint="eastAsia"/>
+        </w:rPr>
+        <w:t>这种误差。</w:t>
+      </w:r>
+    </w:p>
+    <w:p/>
+    <w:p/>
+    <w:p/>
+    <w:p/>
+    <w:p/>
+    <w:p/>
+    <w:p/>
+    <w:p/>
+    <w:p/>
+    <w:p/>
     <w:p>
       <w:pPr>
         <w:ind w:firstLineChars="400" w:firstLine="720"/>
       </w:pPr>
     </w:p>
-    <w:p>
-      <w:pPr>
-        <w:rPr>
-          <w:rFonts w:hint="eastAsia"/>
-        </w:rPr>
-      </w:pPr>
-    </w:p>
+    <w:p/>
     <w:p>
       <w:pPr>
         <w:ind w:firstLineChars="400" w:firstLine="720"/>
@@ -4385,9 +4399,6 @@
     <w:p>
       <w:pPr>
         <w:ind w:firstLineChars="400" w:firstLine="720"/>
-        <w:rPr>
-          <w:rFonts w:hint="eastAsia"/>
-        </w:rPr>
       </w:pPr>
     </w:p>
     <w:p>
@@ -4442,7 +4453,15 @@
         <w:t xml:space="preserve"> </w:t>
       </w:r>
       <w:r>
-        <w:t>T. Grossman et al., “Hover Widgets: Using the Tracking State to Extend the Capabilities of PenOperated Devices,” Proc. SIGCHI Conf. Human Factors in Computing Systems (CHI 06), 2006, pp. 861–870.</w:t>
+        <w:t>T. Grossman et al., “Hover Widgets: Using the Tracking State to Extend the Capabilities of PenOperated Devices,” Proc. SIGCHI Conf. Human Factors in Computing Systems (CHI 06), 2006, pp. 861–870</w:t>
+      </w:r>
+    </w:p>
+    <w:p>
+      <w:pPr>
+        <w:pStyle w:val="aa"/>
+      </w:pPr>
+      <w:r>
+        <w:t>.</w:t>
       </w:r>
     </w:p>
   </w:endnote>
@@ -4464,6 +4483,11 @@
         <w:t>S. Subramanian, D. Aliakseyeu, and A. Lucero, “Multi-layer Interaction for Digital Tables,” Proc. 19th Ann. ACM Symp. User Interface Software and Technology (UIST 06), 2006, pp. 269–272.</w:t>
       </w:r>
     </w:p>
+    <w:p>
+      <w:pPr>
+        <w:pStyle w:val="aa"/>
+      </w:pPr>
+    </w:p>
   </w:endnote>
   <w:endnote w:id="3">
     <w:p>
@@ -4483,6 +4507,11 @@
         <w:t>X. Bi et al., “An Exploration of Pen Rolling for PenBased Interaction,” Proc. 21st Ann. ACM Symp. User Interface Software and Technology (UIST 08), 2008, pp. 191–200</w:t>
       </w:r>
     </w:p>
+    <w:p>
+      <w:pPr>
+        <w:pStyle w:val="aa"/>
+      </w:pPr>
+    </w:p>
   </w:endnote>
   <w:endnote w:id="4">
     <w:p>
@@ -4502,6 +4531,11 @@
         <w:t>J.J. LaViola and D.F. Keefe, “3D Spatial Interaction: Applications for Art, Design, and Science,” ACM Siggraph 2011 Courses, 2011, article 1.</w:t>
       </w:r>
     </w:p>
+    <w:p>
+      <w:pPr>
+        <w:pStyle w:val="aa"/>
+      </w:pPr>
+    </w:p>
   </w:endnote>
   <w:endnote w:id="5">
     <w:p>
@@ -4518,6 +4552,11 @@
         <w:t xml:space="preserve"> B. Baxter et al., “DAB: Interactive Haptic Painting with 3D Virtual Brushes,” Proc. Siggraph, 2001, pp. 461–468.</w:t>
       </w:r>
     </w:p>
+    <w:p>
+      <w:pPr>
+        <w:pStyle w:val="aa"/>
+      </w:pPr>
+    </w:p>
   </w:endnote>
   <w:endnote w:id="6">
     <w:p>
@@ -4548,6 +4587,47 @@
       </w:r>
       <w:r>
         <w:t xml:space="preserve"> S. Heo et al., “The IrCube Tracker: An Optical 6-DOF Tracker Based on LED Directivity,” Proc. 24th Ann. ACM Symp. User Interface Software and Technology (UIST 11), 2011, pp. 577–586.</w:t>
+      </w:r>
+    </w:p>
+    <w:p>
+      <w:pPr>
+        <w:pStyle w:val="aa"/>
+      </w:pPr>
+    </w:p>
+  </w:endnote>
+  <w:endnote w:id="8">
+    <w:p>
+      <w:pPr>
+        <w:pStyle w:val="aa"/>
+      </w:pPr>
+      <w:r>
+        <w:rPr>
+          <w:rStyle w:val="a9"/>
+        </w:rPr>
+        <w:endnoteRef/>
+      </w:r>
+      <w:r>
+        <w:t xml:space="preserve"> </w:t>
+      </w:r>
+      <w:r>
+        <w:t>J. More and D. Soren</w:t>
+      </w:r>
+      <w:r>
+        <w:t xml:space="preserve">sen, “Computing a Trust Region </w:t>
+      </w:r>
+      <w:r>
+        <w:t xml:space="preserve">Step,” SIAM J. Scientific and Statistical Computing, </w:t>
+      </w:r>
+    </w:p>
+    <w:p>
+      <w:pPr>
+        <w:pStyle w:val="aa"/>
+        <w:rPr>
+          <w:rFonts w:hint="eastAsia"/>
+        </w:rPr>
+      </w:pPr>
+      <w:r>
+        <w:t>vol. 4, no. 3, 1983, pp. 553–572.</w:t>
       </w:r>
     </w:p>
   </w:endnote>
@@ -4584,7 +4664,7 @@
             <w:noProof/>
             <w:lang w:val="zh-CN"/>
           </w:rPr>
-          <w:t>2</w:t>
+          <w:t>4</w:t>
         </w:r>
         <w:r>
           <w:fldChar w:fldCharType="end"/>
@@ -6059,7 +6139,7 @@
     <w:charset w:val="00"/>
     <w:family w:val="roman"/>
     <w:pitch w:val="variable"/>
-    <w:sig w:usb0="E0002AFF" w:usb1="C0007843" w:usb2="00000009" w:usb3="00000000" w:csb0="000001FF" w:csb1="00000000"/>
+    <w:sig w:usb0="E0002EFF" w:usb1="C0007843" w:usb2="00000009" w:usb3="00000000" w:csb0="000001FF" w:csb1="00000000"/>
   </w:font>
   <w:font w:name="等线">
     <w:altName w:val="DengXian"/>
@@ -6090,7 +6170,7 @@
     <w:charset w:val="00"/>
     <w:family w:val="swiss"/>
     <w:pitch w:val="variable"/>
-    <w:sig w:usb0="E0002AFF" w:usb1="C0007843" w:usb2="00000009" w:usb3="00000000" w:csb0="000001FF" w:csb1="00000000"/>
+    <w:sig w:usb0="E0002EFF" w:usb1="C0007843" w:usb2="00000009" w:usb3="00000000" w:csb0="000001FF" w:csb1="00000000"/>
   </w:font>
   <w:font w:name="仿宋_GB2312">
     <w:altName w:val="仿宋"/>
@@ -6889,7 +6969,7 @@
 </file>
 
 <file path=customXml/itemProps1.xml><?xml version="1.0" encoding="utf-8"?>
-<ds:datastoreItem xmlns:ds="http://schemas.openxmlformats.org/officeDocument/2006/customXml" ds:itemID="{64BD94E5-413B-469F-97F5-99B8BBAE353B}">
+<ds:datastoreItem xmlns:ds="http://schemas.openxmlformats.org/officeDocument/2006/customXml" ds:itemID="{FAF48520-3720-4DBE-A6D0-7498458552C8}">
   <ds:schemaRefs>
     <ds:schemaRef ds:uri="http://schemas.openxmlformats.org/officeDocument/2006/bibliography"/>
   </ds:schemaRefs>

</xml_diff>